<commit_message>
GIT cheet sheat updated
</commit_message>
<xml_diff>
--- a/GIT-cheats.docx
+++ b/GIT-cheats.docx
@@ -87,7 +87,13 @@
                     <w:ind w:left="313" w:hanging="313"/>
                   </w:pPr>
                   <w:r>
-                    <w:t xml:space="preserve">Create a new repository </w:t>
+                    <w:t>Create a new repository</w:t>
+                  </w:r>
+                  <w:r>
+                    <w:t>:</w:t>
+                  </w:r>
+                  <w:r>
+                    <w:t xml:space="preserve"> </w:t>
                   </w:r>
                   <w:proofErr w:type="spellStart"/>
                   <w:r>
@@ -123,7 +129,7 @@
                     <w:ind w:left="313" w:hanging="313"/>
                   </w:pPr>
                   <w:r>
-                    <w:t xml:space="preserve">Point a local repository to a remote one:                  </w:t>
+                    <w:t xml:space="preserve">Clone a repository:       </w:t>
                   </w:r>
                   <w:proofErr w:type="spellStart"/>
                   <w:r>
@@ -137,7 +143,15 @@
                     <w:rPr>
                       <w:b/>
                     </w:rPr>
-                    <w:t xml:space="preserve"> remote add &lt;N&gt; &lt;U&gt;</w:t>
+                    <w:t xml:space="preserve"> clone</w:t>
+                  </w:r>
+                  <w:bookmarkStart w:id="0" w:name="_GoBack"/>
+                  <w:bookmarkEnd w:id="0"/>
+                  <w:r>
+                    <w:rPr>
+                      <w:b/>
+                    </w:rPr>
+                    <w:t xml:space="preserve"> &lt;U&gt;</w:t>
                   </w:r>
                 </w:p>
                 <w:p>
@@ -151,7 +165,7 @@
                     <w:ind w:left="313" w:hanging="313"/>
                   </w:pPr>
                   <w:r>
-                    <w:t xml:space="preserve">Clone a repository:       </w:t>
+                    <w:t xml:space="preserve">Point a local repository to a remote one:                  </w:t>
                   </w:r>
                   <w:proofErr w:type="spellStart"/>
                   <w:r>
@@ -165,7 +179,41 @@
                     <w:rPr>
                       <w:b/>
                     </w:rPr>
-                    <w:t xml:space="preserve"> clone &lt;U&gt;</w:t>
+                    <w:t xml:space="preserve"> remote add &lt;N&gt; &lt;U&gt;</w:t>
+                  </w:r>
+                </w:p>
+                <w:p>
+                  <w:pPr>
+                    <w:pStyle w:val="Sraopastraipa"/>
+                    <w:framePr w:hSpace="180" w:wrap="around" w:vAnchor="page" w:hAnchor="page" w:x="91" w:y="1021"/>
+                    <w:numPr>
+                      <w:ilvl w:val="0"/>
+                      <w:numId w:val="1"/>
+                    </w:numPr>
+                    <w:ind w:left="313" w:hanging="313"/>
+                  </w:pPr>
+                  <w:r>
+                    <w:t xml:space="preserve">Set upstream branch:           </w:t>
+                  </w:r>
+                  <w:proofErr w:type="spellStart"/>
+                  <w:r>
+                    <w:rPr>
+                      <w:b/>
+                    </w:rPr>
+                    <w:t>git</w:t>
+                  </w:r>
+                  <w:proofErr w:type="spellEnd"/>
+                  <w:r>
+                    <w:rPr>
+                      <w:b/>
+                    </w:rPr>
+                    <w:t xml:space="preserve"> push –set-upstream &lt;N&gt; </w:t>
+                  </w:r>
+                  <w:r>
+                    <w:rPr>
+                      <w:b/>
+                    </w:rPr>
+                    <w:t>&lt;R&gt;</w:t>
                   </w:r>
                 </w:p>
               </w:tc>
@@ -414,8 +462,6 @@
                     </w:rPr>
                     <w:t xml:space="preserve"> revert &lt;C&gt;</w:t>
                   </w:r>
-                  <w:bookmarkStart w:id="0" w:name="_GoBack"/>
-                  <w:bookmarkEnd w:id="0"/>
                 </w:p>
                 <w:p>
                   <w:pPr>
@@ -1457,7 +1503,7 @@
 </file>
 
 <file path=customXml/itemProps1.xml><?xml version="1.0" encoding="utf-8"?>
-<ds:datastoreItem xmlns:ds="http://schemas.openxmlformats.org/officeDocument/2006/customXml" ds:itemID="{7D8E021C-7FB9-4824-80CC-E6C81EA22B35}">
+<ds:datastoreItem xmlns:ds="http://schemas.openxmlformats.org/officeDocument/2006/customXml" ds:itemID="{C4A5ABBA-8AEC-4FDB-85FA-D3A3B0D927A5}">
   <ds:schemaRefs>
     <ds:schemaRef ds:uri="http://schemas.openxmlformats.org/officeDocument/2006/bibliography"/>
   </ds:schemaRefs>

</xml_diff>